<commit_message>
updating specs for CV
</commit_message>
<xml_diff>
--- a/specs/overview.docx
+++ b/specs/overview.docx
@@ -65,8 +65,8 @@
           <w:szCs w:val="36"/>
         </w:rPr>
         <w:br/>
-      </w:r>
-      <w:proofErr w:type="spellStart"/>
+        <w:t>and Computer Vision for Images</w:t>
+      </w:r>
       <w:r>
         <w:rPr>
           <w:b/>
@@ -74,9 +74,8 @@
           <w:sz w:val="36"/>
           <w:szCs w:val="36"/>
         </w:rPr>
-        <w:t>Epipog</w:t>
-      </w:r>
-      <w:proofErr w:type="spellEnd"/>
+        <w:br/>
+      </w:r>
       <w:r>
         <w:rPr>
           <w:b/>
@@ -84,7 +83,7 @@
           <w:sz w:val="36"/>
           <w:szCs w:val="36"/>
         </w:rPr>
-        <w:t>, LLC</w:t>
+        <w:t>Gap</w:t>
       </w:r>
     </w:p>
     <w:p>
@@ -106,14 +105,23 @@
       <w:r>
         <w:t xml:space="preserve">The </w:t>
       </w:r>
-      <w:proofErr w:type="spellStart"/>
-      <w:r>
-        <w:t>Epipog</w:t>
-      </w:r>
-      <w:proofErr w:type="spellEnd"/>
-      <w:r>
-        <w:t xml:space="preserve"> NLP </w:t>
-      </w:r>
+      <w:r>
+        <w:t>Gap</w:t>
+      </w:r>
+      <w:r>
+        <w:t xml:space="preserve"> NLP</w:t>
+      </w:r>
+      <w:r>
+        <w:t>/CV</w:t>
+      </w:r>
+      <w:r>
+        <w:t xml:space="preserve"> </w:t>
+      </w:r>
+      <w:r>
+        <w:t xml:space="preserve">open source </w:t>
+      </w:r>
+      <w:bookmarkStart w:id="0" w:name="_GoBack"/>
+      <w:bookmarkEnd w:id="0"/>
       <w:r>
         <w:t>framework</w:t>
       </w:r>
@@ -121,7 +129,10 @@
         <w:t xml:space="preserve"> </w:t>
       </w:r>
       <w:r>
-        <w:t xml:space="preserve">provides an easy to get started into the world of machine learning for your unstructured data in PDF documents, scanned documents, TIFF facsimiles and camera captured documents. </w:t>
+        <w:t>provides an easy to get started into the world of machine learning for your unstructured data in PDF documents, scanned documents, TIFF facsimiles</w:t>
+      </w:r>
+      <w:r>
+        <w:t>,  camera captured documents, and computer vision for your image data.</w:t>
       </w:r>
     </w:p>
     <w:p>
@@ -265,6 +276,18 @@
       </w:r>
     </w:p>
     <w:p>
+      <w:pPr>
+        <w:pStyle w:val="ListParagraph"/>
+        <w:numPr>
+          <w:ilvl w:val="0"/>
+          <w:numId w:val="3"/>
+        </w:numPr>
+      </w:pPr>
+      <w:r>
+        <w:t>Automatic image preparation (resizing, sampling) and storage (HD5) for convolutional neural networks.</w:t>
+      </w:r>
+    </w:p>
+    <w:p>
       <w:r>
         <w:t xml:space="preserve">The framework consists </w:t>
       </w:r>
@@ -349,12 +372,15 @@
         <w:t>, TIFF facsimiles and image captured documents</w:t>
       </w:r>
       <w:r>
-        <w:t>.</w:t>
-      </w:r>
-    </w:p>
-    <w:p>
-      <w:r>
-        <w:t>This framework is ideal for any organization planning to do data extraction from their repository of documents into an RDBMS system for CART analysis or generating word vectors for natural language deep learning (</w:t>
+        <w:t>, and for preparing and storing image data for computer vision.</w:t>
+      </w:r>
+    </w:p>
+    <w:p>
+      <w:r>
+        <w:t>This framework is ideal for any organization planning to do data extraction from their repository of documents into an RDBMS system for CART analysis or generating word vectors for natural l</w:t>
+      </w:r>
+      <w:r>
+        <w:t>anguage deep learning (</w:t>
       </w:r>
       <w:proofErr w:type="spellStart"/>
       <w:r>
@@ -362,7 +388,7 @@
       </w:r>
       <w:proofErr w:type="spellEnd"/>
       <w:r>
-        <w:t>).</w:t>
+        <w:t>), and/or computer vision with convolutional neural networks (CNN).</w:t>
       </w:r>
     </w:p>
     <w:p>
@@ -374,13 +400,24 @@
           <w:szCs w:val="20"/>
         </w:rPr>
       </w:pPr>
-      <w:r>
+    </w:p>
+    <w:p>
+      <w:pPr>
         <w:rPr>
           <w:b/>
           <w:color w:val="31849B" w:themeColor="accent5" w:themeShade="BF"/>
           <w:sz w:val="20"/>
           <w:szCs w:val="20"/>
         </w:rPr>
+      </w:pPr>
+      <w:r>
+        <w:rPr>
+          <w:b/>
+          <w:color w:val="31849B" w:themeColor="accent5" w:themeShade="BF"/>
+          <w:sz w:val="20"/>
+          <w:szCs w:val="20"/>
+        </w:rPr>
+        <w:lastRenderedPageBreak/>
         <w:t>SPLITTER</w:t>
       </w:r>
     </w:p>
@@ -419,7 +456,6 @@
       </w:r>
       <w:proofErr w:type="spellStart"/>
       <w:r>
-        <w:lastRenderedPageBreak/>
         <w:t>Ghostscript</w:t>
       </w:r>
       <w:proofErr w:type="spellEnd"/>
@@ -708,6 +744,7 @@
         </w:numPr>
       </w:pPr>
       <w:r>
+        <w:lastRenderedPageBreak/>
         <w:t>US</w:t>
       </w:r>
       <w:r>
@@ -786,7 +823,6 @@
         </w:numPr>
       </w:pPr>
       <w:r>
-        <w:lastRenderedPageBreak/>
         <w:t>Geographic Locations</w:t>
       </w:r>
     </w:p>
@@ -872,6 +908,40 @@
     <w:p>
       <w:pPr>
         <w:rPr>
+          <w:b/>
+          <w:color w:val="31849B" w:themeColor="accent5" w:themeShade="BF"/>
+          <w:sz w:val="20"/>
+          <w:szCs w:val="20"/>
+        </w:rPr>
+      </w:pPr>
+      <w:r>
+        <w:rPr>
+          <w:b/>
+          <w:color w:val="31849B" w:themeColor="accent5" w:themeShade="BF"/>
+          <w:sz w:val="20"/>
+          <w:szCs w:val="20"/>
+        </w:rPr>
+        <w:t>VISION</w:t>
+      </w:r>
+    </w:p>
+    <w:p>
+      <w:r>
+        <w:t xml:space="preserve">The </w:t>
+      </w:r>
+      <w:r>
+        <w:t>vision</w:t>
+      </w:r>
+      <w:r>
+        <w:t xml:space="preserve"> module </w:t>
+      </w:r>
+      <w:r>
+        <w:t>TBA</w:t>
+      </w:r>
+    </w:p>
+    <w:p/>
+    <w:p>
+      <w:pPr>
+        <w:rPr>
           <w:u w:val="single"/>
         </w:rPr>
       </w:pPr>
@@ -893,15 +963,7 @@
         <w:rPr>
           <w:u w:val="single"/>
         </w:rPr>
-        <w:t xml:space="preserve"> Non-Discl</w:t>
-      </w:r>
-      <w:bookmarkStart w:id="0" w:name="_GoBack"/>
-      <w:bookmarkEnd w:id="0"/>
-      <w:r>
-        <w:rPr>
-          <w:u w:val="single"/>
-        </w:rPr>
-        <w:t>osure Agreement.</w:t>
+        <w:t xml:space="preserve"> Non-Disclosure Agreement.</w:t>
       </w:r>
     </w:p>
     <w:p>

</xml_diff>

<commit_message>
vision update to overview
</commit_message>
<xml_diff>
--- a/specs/overview.docx
+++ b/specs/overview.docx
@@ -19,7 +19,7 @@
           <w:sz w:val="36"/>
           <w:szCs w:val="36"/>
         </w:rPr>
-        <w:t>Natural Language Processing for PDF</w:t>
+        <w:t>Gap</w:t>
       </w:r>
       <w:r>
         <w:rPr>
@@ -28,7 +28,7 @@
           <w:sz w:val="36"/>
           <w:szCs w:val="36"/>
         </w:rPr>
-        <w:t>/</w:t>
+        <w:br/>
       </w:r>
       <w:r>
         <w:rPr>
@@ -37,7 +37,7 @@
           <w:sz w:val="36"/>
           <w:szCs w:val="36"/>
         </w:rPr>
-        <w:t>TIFF/</w:t>
+        <w:t>Natural Language Processing for PDF</w:t>
       </w:r>
       <w:r>
         <w:rPr>
@@ -46,7 +46,7 @@
           <w:sz w:val="36"/>
           <w:szCs w:val="36"/>
         </w:rPr>
-        <w:t>Image</w:t>
+        <w:t>/</w:t>
       </w:r>
       <w:r>
         <w:rPr>
@@ -55,7 +55,7 @@
           <w:sz w:val="36"/>
           <w:szCs w:val="36"/>
         </w:rPr>
-        <w:t xml:space="preserve"> Documents</w:t>
+        <w:t>TIFF/</w:t>
       </w:r>
       <w:r>
         <w:rPr>
@@ -64,8 +64,7 @@
           <w:sz w:val="36"/>
           <w:szCs w:val="36"/>
         </w:rPr>
-        <w:br/>
-        <w:t>and Computer Vision for Images</w:t>
+        <w:t>Image</w:t>
       </w:r>
       <w:r>
         <w:rPr>
@@ -74,7 +73,7 @@
           <w:sz w:val="36"/>
           <w:szCs w:val="36"/>
         </w:rPr>
-        <w:br/>
+        <w:t xml:space="preserve"> Documents</w:t>
       </w:r>
       <w:r>
         <w:rPr>
@@ -83,7 +82,17 @@
           <w:sz w:val="36"/>
           <w:szCs w:val="36"/>
         </w:rPr>
-        <w:t>Gap</w:t>
+        <w:br/>
+        <w:t>and Computer Vision for Images</w:t>
+      </w:r>
+      <w:r>
+        <w:rPr>
+          <w:b/>
+          <w:color w:val="0070C0"/>
+          <w:sz w:val="36"/>
+          <w:szCs w:val="36"/>
+        </w:rPr>
+        <w:br/>
       </w:r>
     </w:p>
     <w:p>
@@ -120,8 +129,6 @@
       <w:r>
         <w:t xml:space="preserve">open source </w:t>
       </w:r>
-      <w:bookmarkStart w:id="0" w:name="_GoBack"/>
-      <w:bookmarkEnd w:id="0"/>
       <w:r>
         <w:t>framework</w:t>
       </w:r>
@@ -417,7 +424,6 @@
           <w:sz w:val="20"/>
           <w:szCs w:val="20"/>
         </w:rPr>
-        <w:lastRenderedPageBreak/>
         <w:t>SPLITTER</w:t>
       </w:r>
     </w:p>
@@ -714,6 +720,7 @@
         </w:numPr>
       </w:pPr>
       <w:r>
+        <w:lastRenderedPageBreak/>
         <w:t>Date of Birth</w:t>
       </w:r>
     </w:p>
@@ -744,7 +751,6 @@
         </w:numPr>
       </w:pPr>
       <w:r>
-        <w:lastRenderedPageBreak/>
         <w:t>US</w:t>
       </w:r>
       <w:r>
@@ -926,18 +932,42 @@
     </w:p>
     <w:p>
       <w:r>
-        <w:t xml:space="preserve">The </w:t>
-      </w:r>
-      <w:r>
-        <w:t>vision</w:t>
-      </w:r>
-      <w:r>
-        <w:t xml:space="preserve"> module </w:t>
-      </w:r>
-      <w:r>
-        <w:t>TBA</w:t>
-      </w:r>
-    </w:p>
+        <w:t xml:space="preserve">The vision module </w:t>
+      </w:r>
+      <w:r>
+        <w:t>provides preprocessing and storage of images into machine learning ready data. The module supports a wide variety of formats: JPG, PNG, BMP, and TIF, and number of channels (grayscale, RGB, RGBA). Images can be processed incrementally, or in batches.  Preprocessing options include conversion to grayscale, resizing, normalizing and flattening. The machine ready image data is stored and retrievable from high performance HD5 file.</w:t>
+      </w:r>
+    </w:p>
+    <w:p>
+      <w:r>
+        <w:t>The HD5 storage provides fast and random access to the machine ready image data and corresponding labels.</w:t>
+      </w:r>
+      <w:r>
+        <w:br/>
+      </w:r>
+      <w:r>
+        <w:br/>
+        <w:t xml:space="preserve">Preprocessing can be done either synchronously or asynchronously, </w:t>
+      </w:r>
+      <w:r>
+        <w:t xml:space="preserve">where in the latter case an event handler signals when the </w:t>
+      </w:r>
+      <w:r>
+        <w:t>preprocessing</w:t>
+      </w:r>
+      <w:r>
+        <w:t xml:space="preserve"> has been completed and the </w:t>
+      </w:r>
+      <w:r>
+        <w:t>machine ready datta</w:t>
+      </w:r>
+      <w:bookmarkStart w:id="0" w:name="_GoBack"/>
+      <w:bookmarkEnd w:id="0"/>
+      <w:r>
+        <w:t xml:space="preserve"> is accessible.</w:t>
+      </w:r>
+    </w:p>
+    <w:p/>
     <w:p/>
     <w:p>
       <w:pPr>

</xml_diff>